<commit_message>
e7-29 random 80% done
</commit_message>
<xml_diff>
--- a/Проект поверки/Протокол поверки Е7-29.docx
+++ b/Проект поверки/Протокол поверки Е7-29.docx
@@ -1325,6 +1325,8 @@
                 <w:sz w:val="24"/>
               </w:rPr>
             </w:pPr>
+            <w:bookmarkStart w:id="0" w:name="Измерение_1_1"/>
+            <w:bookmarkEnd w:id="0"/>
           </w:p>
         </w:tc>
         <w:tc>
@@ -1441,6 +1443,8 @@
                 <w:sz w:val="24"/>
               </w:rPr>
             </w:pPr>
+            <w:bookmarkStart w:id="1" w:name="Измерение_2_2"/>
+            <w:bookmarkEnd w:id="1"/>
           </w:p>
         </w:tc>
         <w:tc>
@@ -1557,6 +1561,8 @@
                 <w:sz w:val="24"/>
               </w:rPr>
             </w:pPr>
+            <w:bookmarkStart w:id="2" w:name="Измерение_3_3"/>
+            <w:bookmarkEnd w:id="2"/>
           </w:p>
         </w:tc>
         <w:tc>
@@ -1679,6 +1685,8 @@
                 <w:sz w:val="24"/>
               </w:rPr>
             </w:pPr>
+            <w:bookmarkStart w:id="3" w:name="Измерение_4_4"/>
+            <w:bookmarkEnd w:id="3"/>
           </w:p>
         </w:tc>
         <w:tc>
@@ -1797,6 +1805,8 @@
                 <w:sz w:val="24"/>
               </w:rPr>
             </w:pPr>
+            <w:bookmarkStart w:id="4" w:name="Измерение_5_5"/>
+            <w:bookmarkEnd w:id="4"/>
           </w:p>
         </w:tc>
         <w:tc>
@@ -2539,6 +2549,8 @@
                 <w:szCs w:val="22"/>
               </w:rPr>
             </w:pPr>
+            <w:bookmarkStart w:id="5" w:name="Измерение_1_6"/>
+            <w:bookmarkEnd w:id="5"/>
           </w:p>
         </w:tc>
         <w:tc>
@@ -2708,6 +2720,8 @@
                 <w:szCs w:val="22"/>
               </w:rPr>
             </w:pPr>
+            <w:bookmarkStart w:id="6" w:name="Измерение_2_7"/>
+            <w:bookmarkEnd w:id="6"/>
           </w:p>
         </w:tc>
         <w:tc>
@@ -2940,6 +2954,8 @@
                 <w:szCs w:val="22"/>
               </w:rPr>
             </w:pPr>
+            <w:bookmarkStart w:id="7" w:name="Измерение_3_8"/>
+            <w:bookmarkEnd w:id="7"/>
           </w:p>
         </w:tc>
         <w:tc>
@@ -3120,6 +3136,8 @@
                 <w:szCs w:val="22"/>
               </w:rPr>
             </w:pPr>
+            <w:bookmarkStart w:id="8" w:name="Измерение_4_9"/>
+            <w:bookmarkEnd w:id="8"/>
           </w:p>
         </w:tc>
         <w:tc>
@@ -3293,8 +3311,11 @@
                 <w:rFonts w:eastAsia="Symbol"/>
                 <w:sz w:val="22"/>
                 <w:szCs w:val="22"/>
+                <w:lang w:val="en-US"/>
               </w:rPr>
             </w:pPr>
+            <w:bookmarkStart w:id="9" w:name="Измерение_5_10"/>
+            <w:bookmarkEnd w:id="9"/>
           </w:p>
         </w:tc>
         <w:tc>
@@ -4075,6 +4096,8 @@
                                       <w:rFonts w:eastAsia="Symbol"/>
                                     </w:rPr>
                                   </w:pPr>
+                                  <w:bookmarkStart w:id="10" w:name="Измерение_6_11"/>
+                                  <w:bookmarkEnd w:id="10"/>
                                 </w:p>
                               </w:tc>
                               <w:tc>
@@ -4241,6 +4264,8 @@
                                       <w:rFonts w:eastAsia="Symbol"/>
                                     </w:rPr>
                                   </w:pPr>
+                                  <w:bookmarkStart w:id="11" w:name="Измерение_7_12"/>
+                                  <w:bookmarkEnd w:id="11"/>
                                 </w:p>
                               </w:tc>
                               <w:tc>
@@ -4407,6 +4432,8 @@
                                       <w:rFonts w:eastAsia="Symbol"/>
                                     </w:rPr>
                                   </w:pPr>
+                                  <w:bookmarkStart w:id="12" w:name="Измерение_8_13"/>
+                                  <w:bookmarkEnd w:id="12"/>
                                 </w:p>
                               </w:tc>
                               <w:tc>
@@ -4618,6 +4645,8 @@
                                       <w:lang w:val="en-US"/>
                                     </w:rPr>
                                   </w:pPr>
+                                  <w:bookmarkStart w:id="13" w:name="Измерение_9_14"/>
+                                  <w:bookmarkEnd w:id="13"/>
                                 </w:p>
                               </w:tc>
                               <w:tc>
@@ -4784,6 +4813,8 @@
                                       <w:rFonts w:eastAsia="Symbol"/>
                                     </w:rPr>
                                   </w:pPr>
+                                  <w:bookmarkStart w:id="14" w:name="Измерение_10_15"/>
+                                  <w:bookmarkEnd w:id="14"/>
                                 </w:p>
                               </w:tc>
                               <w:tc>
@@ -4950,6 +4981,8 @@
                                       <w:rFonts w:eastAsia="Symbol"/>
                                     </w:rPr>
                                   </w:pPr>
+                                  <w:bookmarkStart w:id="15" w:name="Измерение_11_16"/>
+                                  <w:bookmarkEnd w:id="15"/>
                                 </w:p>
                               </w:tc>
                               <w:tc>
@@ -5116,6 +5149,8 @@
                                       <w:rFonts w:eastAsia="Symbol"/>
                                     </w:rPr>
                                   </w:pPr>
+                                  <w:bookmarkStart w:id="16" w:name="Измерение_12_17"/>
+                                  <w:bookmarkEnd w:id="16"/>
                                 </w:p>
                               </w:tc>
                               <w:tc>
@@ -5378,6 +5413,8 @@
                                       <w:lang w:val="en-US"/>
                                     </w:rPr>
                                   </w:pPr>
+                                  <w:bookmarkStart w:id="17" w:name="Измерение_13_18"/>
+                                  <w:bookmarkEnd w:id="17"/>
                                 </w:p>
                               </w:tc>
                               <w:tc>
@@ -5544,6 +5581,8 @@
                                       <w:rFonts w:eastAsia="Symbol"/>
                                     </w:rPr>
                                   </w:pPr>
+                                  <w:bookmarkStart w:id="18" w:name="Измерение_14_19"/>
+                                  <w:bookmarkEnd w:id="18"/>
                                 </w:p>
                               </w:tc>
                               <w:tc>
@@ -5710,6 +5749,8 @@
                                       <w:rFonts w:eastAsia="Symbol"/>
                                     </w:rPr>
                                   </w:pPr>
+                                  <w:bookmarkStart w:id="19" w:name="Измерение_15_20"/>
+                                  <w:bookmarkEnd w:id="19"/>
                                 </w:p>
                               </w:tc>
                               <w:tc>
@@ -5876,6 +5917,8 @@
                                       <w:rFonts w:eastAsia="Symbol"/>
                                     </w:rPr>
                                   </w:pPr>
+                                  <w:bookmarkStart w:id="20" w:name="Измерение_16_21"/>
+                                  <w:bookmarkEnd w:id="20"/>
                                 </w:p>
                               </w:tc>
                               <w:tc>
@@ -6085,6 +6128,8 @@
                                       <w:rFonts w:eastAsia="Symbol"/>
                                     </w:rPr>
                                   </w:pPr>
+                                  <w:bookmarkStart w:id="21" w:name="Измерение_17_22"/>
+                                  <w:bookmarkEnd w:id="21"/>
                                 </w:p>
                               </w:tc>
                               <w:tc>
@@ -6251,6 +6296,8 @@
                                       <w:rFonts w:eastAsia="Symbol"/>
                                     </w:rPr>
                                   </w:pPr>
+                                  <w:bookmarkStart w:id="22" w:name="Измерение_18_23"/>
+                                  <w:bookmarkEnd w:id="22"/>
                                 </w:p>
                               </w:tc>
                               <w:tc>
@@ -6417,6 +6464,8 @@
                                       <w:rFonts w:eastAsia="Symbol"/>
                                     </w:rPr>
                                   </w:pPr>
+                                  <w:bookmarkStart w:id="23" w:name="Измерение_19_24"/>
+                                  <w:bookmarkEnd w:id="23"/>
                                 </w:p>
                               </w:tc>
                               <w:tc>
@@ -6583,6 +6632,8 @@
                                       <w:rFonts w:eastAsia="Symbol"/>
                                     </w:rPr>
                                   </w:pPr>
+                                  <w:bookmarkStart w:id="24" w:name="Измерение_20_25"/>
+                                  <w:bookmarkEnd w:id="24"/>
                                 </w:p>
                               </w:tc>
                               <w:tc>
@@ -6852,6 +6903,8 @@
                                       <w:rFonts w:eastAsia="Symbol"/>
                                     </w:rPr>
                                   </w:pPr>
+                                  <w:bookmarkStart w:id="25" w:name="Измерение_21_26"/>
+                                  <w:bookmarkEnd w:id="25"/>
                                 </w:p>
                               </w:tc>
                               <w:tc>
@@ -7018,6 +7071,8 @@
                                       <w:rFonts w:eastAsia="Symbol"/>
                                     </w:rPr>
                                   </w:pPr>
+                                  <w:bookmarkStart w:id="26" w:name="Измерение_22_27"/>
+                                  <w:bookmarkEnd w:id="26"/>
                                 </w:p>
                               </w:tc>
                               <w:tc>
@@ -7184,6 +7239,8 @@
                                       <w:rFonts w:eastAsia="Symbol"/>
                                     </w:rPr>
                                   </w:pPr>
+                                  <w:bookmarkStart w:id="27" w:name="Измерение_23_28"/>
+                                  <w:bookmarkEnd w:id="27"/>
                                 </w:p>
                               </w:tc>
                               <w:tc>
@@ -7350,6 +7407,8 @@
                                       <w:rFonts w:eastAsia="Symbol"/>
                                     </w:rPr>
                                   </w:pPr>
+                                  <w:bookmarkStart w:id="28" w:name="Измерение_24_29"/>
+                                  <w:bookmarkEnd w:id="28"/>
                                 </w:p>
                               </w:tc>
                               <w:tc>
@@ -7559,6 +7618,8 @@
                                       <w:rFonts w:eastAsia="Symbol"/>
                                     </w:rPr>
                                   </w:pPr>
+                                  <w:bookmarkStart w:id="29" w:name="Измерение_25_30"/>
+                                  <w:bookmarkEnd w:id="29"/>
                                 </w:p>
                               </w:tc>
                               <w:tc>
@@ -7725,6 +7786,8 @@
                                       <w:rFonts w:eastAsia="Symbol"/>
                                     </w:rPr>
                                   </w:pPr>
+                                  <w:bookmarkStart w:id="30" w:name="Измерение_26_31"/>
+                                  <w:bookmarkEnd w:id="30"/>
                                 </w:p>
                               </w:tc>
                               <w:tc>
@@ -7891,6 +7954,8 @@
                                       <w:rFonts w:eastAsia="Symbol"/>
                                     </w:rPr>
                                   </w:pPr>
+                                  <w:bookmarkStart w:id="31" w:name="Измерение_27_32"/>
+                                  <w:bookmarkEnd w:id="31"/>
                                 </w:p>
                               </w:tc>
                               <w:tc>
@@ -8057,6 +8122,8 @@
                                       <w:rFonts w:eastAsia="Symbol"/>
                                     </w:rPr>
                                   </w:pPr>
+                                  <w:bookmarkStart w:id="32" w:name="Измерение_28_33"/>
+                                  <w:bookmarkEnd w:id="32"/>
                                 </w:p>
                               </w:tc>
                               <w:tc>
@@ -8308,6 +8375,8 @@
                                       <w:rFonts w:eastAsia="Symbol"/>
                                     </w:rPr>
                                   </w:pPr>
+                                  <w:bookmarkStart w:id="33" w:name="Измерение_29_34"/>
+                                  <w:bookmarkEnd w:id="33"/>
                                 </w:p>
                               </w:tc>
                               <w:tc>
@@ -8474,6 +8543,8 @@
                                       <w:rFonts w:eastAsia="Symbol"/>
                                     </w:rPr>
                                   </w:pPr>
+                                  <w:bookmarkStart w:id="34" w:name="Измерение_30_35"/>
+                                  <w:bookmarkEnd w:id="34"/>
                                 </w:p>
                               </w:tc>
                               <w:tc>
@@ -8640,6 +8711,8 @@
                                       <w:rFonts w:eastAsia="Symbol"/>
                                     </w:rPr>
                                   </w:pPr>
+                                  <w:bookmarkStart w:id="35" w:name="Измерение_31_36"/>
+                                  <w:bookmarkEnd w:id="35"/>
                                 </w:p>
                               </w:tc>
                               <w:tc>
@@ -8806,6 +8879,8 @@
                                       <w:rFonts w:eastAsia="Symbol"/>
                                     </w:rPr>
                                   </w:pPr>
+                                  <w:bookmarkStart w:id="36" w:name="Измерение_32_37"/>
+                                  <w:bookmarkEnd w:id="36"/>
                                 </w:p>
                               </w:tc>
                               <w:tc>
@@ -9015,6 +9090,8 @@
                                       <w:rFonts w:eastAsia="Symbol"/>
                                     </w:rPr>
                                   </w:pPr>
+                                  <w:bookmarkStart w:id="37" w:name="Измерение_33_38"/>
+                                  <w:bookmarkEnd w:id="37"/>
                                 </w:p>
                               </w:tc>
                               <w:tc>
@@ -9181,6 +9258,8 @@
                                       <w:rFonts w:eastAsia="Symbol"/>
                                     </w:rPr>
                                   </w:pPr>
+                                  <w:bookmarkStart w:id="38" w:name="Измерение_34_39"/>
+                                  <w:bookmarkEnd w:id="38"/>
                                 </w:p>
                               </w:tc>
                               <w:tc>
@@ -9347,6 +9426,8 @@
                                       <w:rFonts w:eastAsia="Symbol"/>
                                     </w:rPr>
                                   </w:pPr>
+                                  <w:bookmarkStart w:id="39" w:name="Измерение_35_40"/>
+                                  <w:bookmarkEnd w:id="39"/>
                                 </w:p>
                               </w:tc>
                               <w:tc>
@@ -9591,6 +9672,8 @@
                                       <w:rFonts w:eastAsia="Symbol"/>
                                     </w:rPr>
                                   </w:pPr>
+                                  <w:bookmarkStart w:id="40" w:name="Измерение_36_41"/>
+                                  <w:bookmarkEnd w:id="40"/>
                                 </w:p>
                               </w:tc>
                               <w:tc>
@@ -9758,6 +9841,8 @@
                                       <w:rFonts w:eastAsia="Symbol"/>
                                     </w:rPr>
                                   </w:pPr>
+                                  <w:bookmarkStart w:id="41" w:name="Измерение_37_42"/>
+                                  <w:bookmarkEnd w:id="41"/>
                                 </w:p>
                               </w:tc>
                               <w:tc>
@@ -9958,6 +10043,8 @@
                                       <w:rFonts w:eastAsia="Symbol"/>
                                     </w:rPr>
                                   </w:pPr>
+                                  <w:bookmarkStart w:id="42" w:name="Измерение_38_43"/>
+                                  <w:bookmarkEnd w:id="42"/>
                                 </w:p>
                               </w:tc>
                               <w:tc>
@@ -10125,6 +10212,8 @@
                                       <w:rFonts w:eastAsia="Symbol"/>
                                     </w:rPr>
                                   </w:pPr>
+                                  <w:bookmarkStart w:id="43" w:name="Измерение_39_44"/>
+                                  <w:bookmarkEnd w:id="43"/>
                                 </w:p>
                               </w:tc>
                               <w:tc>
@@ -10855,6 +10944,8 @@
                                 <w:rFonts w:eastAsia="Symbol"/>
                               </w:rPr>
                             </w:pPr>
+                            <w:bookmarkStart w:id="44" w:name="Измерение_6_11"/>
+                            <w:bookmarkEnd w:id="44"/>
                           </w:p>
                         </w:tc>
                         <w:tc>
@@ -11021,6 +11112,8 @@
                                 <w:rFonts w:eastAsia="Symbol"/>
                               </w:rPr>
                             </w:pPr>
+                            <w:bookmarkStart w:id="45" w:name="Измерение_7_12"/>
+                            <w:bookmarkEnd w:id="45"/>
                           </w:p>
                         </w:tc>
                         <w:tc>
@@ -11187,6 +11280,8 @@
                                 <w:rFonts w:eastAsia="Symbol"/>
                               </w:rPr>
                             </w:pPr>
+                            <w:bookmarkStart w:id="46" w:name="Измерение_8_13"/>
+                            <w:bookmarkEnd w:id="46"/>
                           </w:p>
                         </w:tc>
                         <w:tc>
@@ -11398,6 +11493,8 @@
                                 <w:lang w:val="en-US"/>
                               </w:rPr>
                             </w:pPr>
+                            <w:bookmarkStart w:id="47" w:name="Измерение_9_14"/>
+                            <w:bookmarkEnd w:id="47"/>
                           </w:p>
                         </w:tc>
                         <w:tc>
@@ -11564,6 +11661,8 @@
                                 <w:rFonts w:eastAsia="Symbol"/>
                               </w:rPr>
                             </w:pPr>
+                            <w:bookmarkStart w:id="48" w:name="Измерение_10_15"/>
+                            <w:bookmarkEnd w:id="48"/>
                           </w:p>
                         </w:tc>
                         <w:tc>
@@ -11730,6 +11829,8 @@
                                 <w:rFonts w:eastAsia="Symbol"/>
                               </w:rPr>
                             </w:pPr>
+                            <w:bookmarkStart w:id="49" w:name="Измерение_11_16"/>
+                            <w:bookmarkEnd w:id="49"/>
                           </w:p>
                         </w:tc>
                         <w:tc>
@@ -11896,6 +11997,8 @@
                                 <w:rFonts w:eastAsia="Symbol"/>
                               </w:rPr>
                             </w:pPr>
+                            <w:bookmarkStart w:id="50" w:name="Измерение_12_17"/>
+                            <w:bookmarkEnd w:id="50"/>
                           </w:p>
                         </w:tc>
                         <w:tc>
@@ -12158,6 +12261,8 @@
                                 <w:lang w:val="en-US"/>
                               </w:rPr>
                             </w:pPr>
+                            <w:bookmarkStart w:id="51" w:name="Измерение_13_18"/>
+                            <w:bookmarkEnd w:id="51"/>
                           </w:p>
                         </w:tc>
                         <w:tc>
@@ -12324,6 +12429,8 @@
                                 <w:rFonts w:eastAsia="Symbol"/>
                               </w:rPr>
                             </w:pPr>
+                            <w:bookmarkStart w:id="52" w:name="Измерение_14_19"/>
+                            <w:bookmarkEnd w:id="52"/>
                           </w:p>
                         </w:tc>
                         <w:tc>
@@ -12490,6 +12597,8 @@
                                 <w:rFonts w:eastAsia="Symbol"/>
                               </w:rPr>
                             </w:pPr>
+                            <w:bookmarkStart w:id="53" w:name="Измерение_15_20"/>
+                            <w:bookmarkEnd w:id="53"/>
                           </w:p>
                         </w:tc>
                         <w:tc>
@@ -12656,6 +12765,8 @@
                                 <w:rFonts w:eastAsia="Symbol"/>
                               </w:rPr>
                             </w:pPr>
+                            <w:bookmarkStart w:id="54" w:name="Измерение_16_21"/>
+                            <w:bookmarkEnd w:id="54"/>
                           </w:p>
                         </w:tc>
                         <w:tc>
@@ -12865,6 +12976,8 @@
                                 <w:rFonts w:eastAsia="Symbol"/>
                               </w:rPr>
                             </w:pPr>
+                            <w:bookmarkStart w:id="55" w:name="Измерение_17_22"/>
+                            <w:bookmarkEnd w:id="55"/>
                           </w:p>
                         </w:tc>
                         <w:tc>
@@ -13031,6 +13144,8 @@
                                 <w:rFonts w:eastAsia="Symbol"/>
                               </w:rPr>
                             </w:pPr>
+                            <w:bookmarkStart w:id="56" w:name="Измерение_18_23"/>
+                            <w:bookmarkEnd w:id="56"/>
                           </w:p>
                         </w:tc>
                         <w:tc>
@@ -13197,6 +13312,8 @@
                                 <w:rFonts w:eastAsia="Symbol"/>
                               </w:rPr>
                             </w:pPr>
+                            <w:bookmarkStart w:id="57" w:name="Измерение_19_24"/>
+                            <w:bookmarkEnd w:id="57"/>
                           </w:p>
                         </w:tc>
                         <w:tc>
@@ -13363,6 +13480,8 @@
                                 <w:rFonts w:eastAsia="Symbol"/>
                               </w:rPr>
                             </w:pPr>
+                            <w:bookmarkStart w:id="58" w:name="Измерение_20_25"/>
+                            <w:bookmarkEnd w:id="58"/>
                           </w:p>
                         </w:tc>
                         <w:tc>
@@ -13632,6 +13751,8 @@
                                 <w:rFonts w:eastAsia="Symbol"/>
                               </w:rPr>
                             </w:pPr>
+                            <w:bookmarkStart w:id="59" w:name="Измерение_21_26"/>
+                            <w:bookmarkEnd w:id="59"/>
                           </w:p>
                         </w:tc>
                         <w:tc>
@@ -13798,6 +13919,8 @@
                                 <w:rFonts w:eastAsia="Symbol"/>
                               </w:rPr>
                             </w:pPr>
+                            <w:bookmarkStart w:id="60" w:name="Измерение_22_27"/>
+                            <w:bookmarkEnd w:id="60"/>
                           </w:p>
                         </w:tc>
                         <w:tc>
@@ -13964,6 +14087,8 @@
                                 <w:rFonts w:eastAsia="Symbol"/>
                               </w:rPr>
                             </w:pPr>
+                            <w:bookmarkStart w:id="61" w:name="Измерение_23_28"/>
+                            <w:bookmarkEnd w:id="61"/>
                           </w:p>
                         </w:tc>
                         <w:tc>
@@ -14130,6 +14255,8 @@
                                 <w:rFonts w:eastAsia="Symbol"/>
                               </w:rPr>
                             </w:pPr>
+                            <w:bookmarkStart w:id="62" w:name="Измерение_24_29"/>
+                            <w:bookmarkEnd w:id="62"/>
                           </w:p>
                         </w:tc>
                         <w:tc>
@@ -14339,6 +14466,8 @@
                                 <w:rFonts w:eastAsia="Symbol"/>
                               </w:rPr>
                             </w:pPr>
+                            <w:bookmarkStart w:id="63" w:name="Измерение_25_30"/>
+                            <w:bookmarkEnd w:id="63"/>
                           </w:p>
                         </w:tc>
                         <w:tc>
@@ -14505,6 +14634,8 @@
                                 <w:rFonts w:eastAsia="Symbol"/>
                               </w:rPr>
                             </w:pPr>
+                            <w:bookmarkStart w:id="64" w:name="Измерение_26_31"/>
+                            <w:bookmarkEnd w:id="64"/>
                           </w:p>
                         </w:tc>
                         <w:tc>
@@ -14671,6 +14802,8 @@
                                 <w:rFonts w:eastAsia="Symbol"/>
                               </w:rPr>
                             </w:pPr>
+                            <w:bookmarkStart w:id="65" w:name="Измерение_27_32"/>
+                            <w:bookmarkEnd w:id="65"/>
                           </w:p>
                         </w:tc>
                         <w:tc>
@@ -14837,6 +14970,8 @@
                                 <w:rFonts w:eastAsia="Symbol"/>
                               </w:rPr>
                             </w:pPr>
+                            <w:bookmarkStart w:id="66" w:name="Измерение_28_33"/>
+                            <w:bookmarkEnd w:id="66"/>
                           </w:p>
                         </w:tc>
                         <w:tc>
@@ -15088,6 +15223,8 @@
                                 <w:rFonts w:eastAsia="Symbol"/>
                               </w:rPr>
                             </w:pPr>
+                            <w:bookmarkStart w:id="67" w:name="Измерение_29_34"/>
+                            <w:bookmarkEnd w:id="67"/>
                           </w:p>
                         </w:tc>
                         <w:tc>
@@ -15254,6 +15391,8 @@
                                 <w:rFonts w:eastAsia="Symbol"/>
                               </w:rPr>
                             </w:pPr>
+                            <w:bookmarkStart w:id="68" w:name="Измерение_30_35"/>
+                            <w:bookmarkEnd w:id="68"/>
                           </w:p>
                         </w:tc>
                         <w:tc>
@@ -15420,6 +15559,8 @@
                                 <w:rFonts w:eastAsia="Symbol"/>
                               </w:rPr>
                             </w:pPr>
+                            <w:bookmarkStart w:id="69" w:name="Измерение_31_36"/>
+                            <w:bookmarkEnd w:id="69"/>
                           </w:p>
                         </w:tc>
                         <w:tc>
@@ -15586,6 +15727,8 @@
                                 <w:rFonts w:eastAsia="Symbol"/>
                               </w:rPr>
                             </w:pPr>
+                            <w:bookmarkStart w:id="70" w:name="Измерение_32_37"/>
+                            <w:bookmarkEnd w:id="70"/>
                           </w:p>
                         </w:tc>
                         <w:tc>
@@ -15795,6 +15938,8 @@
                                 <w:rFonts w:eastAsia="Symbol"/>
                               </w:rPr>
                             </w:pPr>
+                            <w:bookmarkStart w:id="71" w:name="Измерение_33_38"/>
+                            <w:bookmarkEnd w:id="71"/>
                           </w:p>
                         </w:tc>
                         <w:tc>
@@ -15961,6 +16106,8 @@
                                 <w:rFonts w:eastAsia="Symbol"/>
                               </w:rPr>
                             </w:pPr>
+                            <w:bookmarkStart w:id="72" w:name="Измерение_34_39"/>
+                            <w:bookmarkEnd w:id="72"/>
                           </w:p>
                         </w:tc>
                         <w:tc>
@@ -16127,6 +16274,8 @@
                                 <w:rFonts w:eastAsia="Symbol"/>
                               </w:rPr>
                             </w:pPr>
+                            <w:bookmarkStart w:id="73" w:name="Измерение_35_40"/>
+                            <w:bookmarkEnd w:id="73"/>
                           </w:p>
                         </w:tc>
                         <w:tc>
@@ -16371,6 +16520,8 @@
                                 <w:rFonts w:eastAsia="Symbol"/>
                               </w:rPr>
                             </w:pPr>
+                            <w:bookmarkStart w:id="74" w:name="Измерение_36_41"/>
+                            <w:bookmarkEnd w:id="74"/>
                           </w:p>
                         </w:tc>
                         <w:tc>
@@ -16538,6 +16689,8 @@
                                 <w:rFonts w:eastAsia="Symbol"/>
                               </w:rPr>
                             </w:pPr>
+                            <w:bookmarkStart w:id="75" w:name="Измерение_37_42"/>
+                            <w:bookmarkEnd w:id="75"/>
                           </w:p>
                         </w:tc>
                         <w:tc>
@@ -16738,6 +16891,8 @@
                                 <w:rFonts w:eastAsia="Symbol"/>
                               </w:rPr>
                             </w:pPr>
+                            <w:bookmarkStart w:id="76" w:name="Измерение_38_43"/>
+                            <w:bookmarkEnd w:id="76"/>
                           </w:p>
                         </w:tc>
                         <w:tc>
@@ -16905,6 +17060,8 @@
                                 <w:rFonts w:eastAsia="Symbol"/>
                               </w:rPr>
                             </w:pPr>
+                            <w:bookmarkStart w:id="77" w:name="Измерение_39_44"/>
+                            <w:bookmarkEnd w:id="77"/>
                           </w:p>
                         </w:tc>
                         <w:tc>
@@ -17833,6 +17990,8 @@
                 <w:rFonts w:eastAsia="Symbol"/>
               </w:rPr>
             </w:pPr>
+            <w:bookmarkStart w:id="78" w:name="Измерение_1_45"/>
+            <w:bookmarkEnd w:id="78"/>
           </w:p>
         </w:tc>
         <w:tc>
@@ -18070,6 +18229,8 @@
                 <w:rFonts w:eastAsia="Symbol"/>
               </w:rPr>
             </w:pPr>
+            <w:bookmarkStart w:id="79" w:name="Измерение_2_46"/>
+            <w:bookmarkEnd w:id="79"/>
           </w:p>
         </w:tc>
         <w:tc>
@@ -18294,6 +18455,8 @@
                 <w:rFonts w:eastAsia="Symbol"/>
               </w:rPr>
             </w:pPr>
+            <w:bookmarkStart w:id="80" w:name="Измерение_3_47"/>
+            <w:bookmarkEnd w:id="80"/>
           </w:p>
         </w:tc>
         <w:tc>
@@ -18525,6 +18688,8 @@
                 <w:rFonts w:eastAsia="Symbol"/>
               </w:rPr>
             </w:pPr>
+            <w:bookmarkStart w:id="81" w:name="Измерение_4_48"/>
+            <w:bookmarkEnd w:id="81"/>
           </w:p>
         </w:tc>
         <w:tc>
@@ -19445,6 +19610,8 @@
                 <w:szCs w:val="22"/>
               </w:rPr>
             </w:pPr>
+            <w:bookmarkStart w:id="82" w:name="Измерение_5_49"/>
+            <w:bookmarkEnd w:id="82"/>
           </w:p>
         </w:tc>
         <w:tc>
@@ -19671,6 +19838,8 @@
                 <w:szCs w:val="22"/>
               </w:rPr>
             </w:pPr>
+            <w:bookmarkStart w:id="83" w:name="Измерение_6_50"/>
+            <w:bookmarkEnd w:id="83"/>
           </w:p>
         </w:tc>
         <w:tc>
@@ -19899,6 +20068,8 @@
                 <w:szCs w:val="22"/>
               </w:rPr>
             </w:pPr>
+            <w:bookmarkStart w:id="84" w:name="Измерение_7_51"/>
+            <w:bookmarkEnd w:id="84"/>
           </w:p>
         </w:tc>
         <w:tc>
@@ -20127,6 +20298,8 @@
                 <w:szCs w:val="22"/>
               </w:rPr>
             </w:pPr>
+            <w:bookmarkStart w:id="85" w:name="Измерение_8_52"/>
+            <w:bookmarkEnd w:id="85"/>
           </w:p>
         </w:tc>
         <w:tc>
@@ -20399,6 +20572,8 @@
                 <w:szCs w:val="22"/>
               </w:rPr>
             </w:pPr>
+            <w:bookmarkStart w:id="86" w:name="Измерение_9_53"/>
+            <w:bookmarkEnd w:id="86"/>
           </w:p>
         </w:tc>
         <w:tc>
@@ -20629,6 +20804,8 @@
                 <w:szCs w:val="22"/>
               </w:rPr>
             </w:pPr>
+            <w:bookmarkStart w:id="87" w:name="Измерение_10_54"/>
+            <w:bookmarkEnd w:id="87"/>
           </w:p>
         </w:tc>
         <w:tc>
@@ -20857,6 +21034,8 @@
                 <w:szCs w:val="22"/>
               </w:rPr>
             </w:pPr>
+            <w:bookmarkStart w:id="88" w:name="Измерение_11_55"/>
+            <w:bookmarkEnd w:id="88"/>
           </w:p>
         </w:tc>
         <w:tc>
@@ -21088,6 +21267,8 @@
                 <w:szCs w:val="22"/>
               </w:rPr>
             </w:pPr>
+            <w:bookmarkStart w:id="89" w:name="Измерение_12_56"/>
+            <w:bookmarkEnd w:id="89"/>
           </w:p>
         </w:tc>
         <w:tc>
@@ -21361,6 +21542,8 @@
                 <w:szCs w:val="22"/>
               </w:rPr>
             </w:pPr>
+            <w:bookmarkStart w:id="90" w:name="Измерение_13_57"/>
+            <w:bookmarkEnd w:id="90"/>
           </w:p>
         </w:tc>
         <w:tc>
@@ -21592,6 +21775,8 @@
                 <w:szCs w:val="22"/>
               </w:rPr>
             </w:pPr>
+            <w:bookmarkStart w:id="91" w:name="Измерение_14_58"/>
+            <w:bookmarkEnd w:id="91"/>
           </w:p>
         </w:tc>
         <w:tc>
@@ -21823,6 +22008,8 @@
                 <w:szCs w:val="22"/>
               </w:rPr>
             </w:pPr>
+            <w:bookmarkStart w:id="92" w:name="Измерение_15_59"/>
+            <w:bookmarkEnd w:id="92"/>
           </w:p>
         </w:tc>
         <w:tc>
@@ -22054,6 +22241,8 @@
                 <w:szCs w:val="22"/>
               </w:rPr>
             </w:pPr>
+            <w:bookmarkStart w:id="93" w:name="Измерение_16_60"/>
+            <w:bookmarkEnd w:id="93"/>
           </w:p>
         </w:tc>
         <w:tc>
@@ -22378,6 +22567,8 @@
                 <w:szCs w:val="22"/>
               </w:rPr>
             </w:pPr>
+            <w:bookmarkStart w:id="94" w:name="Измерение_17_61"/>
+            <w:bookmarkEnd w:id="94"/>
           </w:p>
         </w:tc>
         <w:tc>
@@ -22706,6 +22897,8 @@
                 <w:lang w:val="en-US"/>
               </w:rPr>
             </w:pPr>
+            <w:bookmarkStart w:id="95" w:name="Измерение_18_62"/>
+            <w:bookmarkEnd w:id="95"/>
           </w:p>
         </w:tc>
         <w:tc>
@@ -23028,6 +23221,8 @@
                 <w:szCs w:val="22"/>
               </w:rPr>
             </w:pPr>
+            <w:bookmarkStart w:id="96" w:name="Измерение_19_63"/>
+            <w:bookmarkEnd w:id="96"/>
           </w:p>
         </w:tc>
         <w:tc>
@@ -23704,7 +23899,7 @@
                           </pic:cNvPicPr>
                         </pic:nvPicPr>
                         <pic:blipFill>
-                          <a:blip r:embed="rId5">
+                          <a:blip r:embed="rId7">
                             <a:extLst>
                               <a:ext uri="{28A0092B-C50C-407E-A947-70E740481C1C}">
                                 <a14:useLocalDpi xmlns:a14="http://schemas.microsoft.com/office/drawing/2010/main" val="0"/>
@@ -23845,6 +24040,8 @@
                 <w:szCs w:val="22"/>
               </w:rPr>
             </w:pPr>
+            <w:bookmarkStart w:id="97" w:name="Измерение_1_64"/>
+            <w:bookmarkEnd w:id="97"/>
           </w:p>
         </w:tc>
         <w:tc>
@@ -24028,6 +24225,8 @@
                 <w:szCs w:val="22"/>
               </w:rPr>
             </w:pPr>
+            <w:bookmarkStart w:id="98" w:name="Измерение_2_65"/>
+            <w:bookmarkEnd w:id="98"/>
           </w:p>
         </w:tc>
         <w:tc>
@@ -24219,7 +24418,7 @@
                           </pic:cNvPicPr>
                         </pic:nvPicPr>
                         <pic:blipFill>
-                          <a:blip r:embed="rId5">
+                          <a:blip r:embed="rId7">
                             <a:extLst>
                               <a:ext uri="{28A0092B-C50C-407E-A947-70E740481C1C}">
                                 <a14:useLocalDpi xmlns:a14="http://schemas.microsoft.com/office/drawing/2010/main" val="0"/>
@@ -24381,6 +24580,8 @@
                 <w:szCs w:val="22"/>
               </w:rPr>
             </w:pPr>
+            <w:bookmarkStart w:id="99" w:name="Измерение_3_66"/>
+            <w:bookmarkEnd w:id="99"/>
           </w:p>
         </w:tc>
         <w:tc>
@@ -24871,29 +25072,7 @@
           <w:vertAlign w:val="superscript"/>
           <w:lang w:val="en-US"/>
         </w:rPr>
-        <w:t xml:space="preserve"> </w:t>
-      </w:r>
-      <w:proofErr w:type="spellStart"/>
-      <w:r>
-        <w:rPr>
-          <w:spacing w:val="-8"/>
-          <w:sz w:val="22"/>
-          <w:szCs w:val="22"/>
-          <w:vertAlign w:val="superscript"/>
-          <w:lang w:val="en-US"/>
-        </w:rPr>
-        <w:t>подписи</w:t>
-      </w:r>
-      <w:proofErr w:type="spellEnd"/>
-      <w:r>
-        <w:rPr>
-          <w:spacing w:val="-8"/>
-          <w:sz w:val="22"/>
-          <w:szCs w:val="22"/>
-          <w:vertAlign w:val="superscript"/>
-          <w:lang w:val="en-US"/>
-        </w:rPr>
-        <w:t>)</w:t>
+        <w:t xml:space="preserve"> подписи)</w:t>
       </w:r>
     </w:p>
     <w:p>
@@ -24905,9 +25084,9 @@
     </w:p>
     <w:p/>
     <w:sectPr>
-      <w:footerReference w:type="even" r:id="rId6"/>
-      <w:footerReference w:type="default" r:id="rId7"/>
-      <w:footerReference w:type="first" r:id="rId8"/>
+      <w:footerReference w:type="even" r:id="rId8"/>
+      <w:footerReference w:type="default" r:id="rId9"/>
+      <w:footerReference w:type="first" r:id="rId10"/>
       <w:pgSz w:w="11906" w:h="16838"/>
       <w:pgMar w:top="600" w:right="740" w:bottom="1034" w:left="1701" w:header="0" w:footer="608" w:gutter="0"/>
       <w:cols w:space="720"/>
@@ -24917,6 +25096,25 @@
     </w:sectPr>
   </w:body>
 </w:document>
+</file>
+
+<file path=word/endnotes.xml><?xml version="1.0" encoding="utf-8"?>
+<w:endnotes xmlns:wpc="http://schemas.microsoft.com/office/word/2010/wordprocessingCanvas" xmlns:cx="http://schemas.microsoft.com/office/drawing/2014/chartex" xmlns:cx1="http://schemas.microsoft.com/office/drawing/2015/9/8/chartex" xmlns:cx2="http://schemas.microsoft.com/office/drawing/2015/10/21/chartex" xmlns:cx3="http://schemas.microsoft.com/office/drawing/2016/5/9/chartex" xmlns:cx4="http://schemas.microsoft.com/office/drawing/2016/5/10/chartex" xmlns:cx5="http://schemas.microsoft.com/office/drawing/2016/5/11/chartex" xmlns:cx6="http://schemas.microsoft.com/office/drawing/2016/5/12/chartex" xmlns:cx7="http://schemas.microsoft.com/office/drawing/2016/5/13/chartex" xmlns:cx8="http://schemas.microsoft.com/office/drawing/2016/5/14/chartex" xmlns:mc="http://schemas.openxmlformats.org/markup-compatibility/2006" xmlns:aink="http://schemas.microsoft.com/office/drawing/2016/ink" xmlns:am3d="http://schemas.microsoft.com/office/drawing/2017/model3d" xmlns:o="urn:schemas-microsoft-com:office:office" xmlns:r="http://schemas.openxmlformats.org/officeDocument/2006/relationships" xmlns:m="http://schemas.openxmlformats.org/officeDocument/2006/math" xmlns:v="urn:schemas-microsoft-com:vml" xmlns:wp14="http://schemas.microsoft.com/office/word/2010/wordprocessingDrawing" xmlns:wp="http://schemas.openxmlformats.org/drawingml/2006/wordprocessingDrawing" xmlns:w10="urn:schemas-microsoft-com:office:word" xmlns:w="http://schemas.openxmlformats.org/wordprocessingml/2006/main" xmlns:w14="http://schemas.microsoft.com/office/word/2010/wordml" xmlns:w15="http://schemas.microsoft.com/office/word/2012/wordml" xmlns:w16cex="http://schemas.microsoft.com/office/word/2018/wordml/cex" xmlns:w16cid="http://schemas.microsoft.com/office/word/2016/wordml/cid" xmlns:w16="http://schemas.microsoft.com/office/word/2018/wordml" xmlns:w16sdtdh="http://schemas.microsoft.com/office/word/2020/wordml/sdtdatahash" xmlns:w16se="http://schemas.microsoft.com/office/word/2015/wordml/symex" xmlns:wpg="http://schemas.microsoft.com/office/word/2010/wordprocessingGroup" xmlns:wpi="http://schemas.microsoft.com/office/word/2010/wordprocessingInk" xmlns:wne="http://schemas.microsoft.com/office/word/2006/wordml" xmlns:wps="http://schemas.microsoft.com/office/word/2010/wordprocessingShape" mc:Ignorable="w14 w15 w16se w16cid w16 w16cex w16sdtdh wp14">
+  <w:endnote w:type="separator" w:id="-1">
+    <w:p>
+      <w:r>
+        <w:separator/>
+      </w:r>
+    </w:p>
+  </w:endnote>
+  <w:endnote w:type="continuationSeparator" w:id="0">
+    <w:p>
+      <w:r>
+        <w:continuationSeparator/>
+      </w:r>
+    </w:p>
+  </w:endnote>
+</w:endnotes>
 </file>
 
 <file path=word/footer1.xml><?xml version="1.0" encoding="utf-8"?>
@@ -25037,6 +25235,25 @@
     </w:pPr>
   </w:p>
 </w:ftr>
+</file>
+
+<file path=word/footnotes.xml><?xml version="1.0" encoding="utf-8"?>
+<w:footnotes xmlns:wpc="http://schemas.microsoft.com/office/word/2010/wordprocessingCanvas" xmlns:cx="http://schemas.microsoft.com/office/drawing/2014/chartex" xmlns:cx1="http://schemas.microsoft.com/office/drawing/2015/9/8/chartex" xmlns:cx2="http://schemas.microsoft.com/office/drawing/2015/10/21/chartex" xmlns:cx3="http://schemas.microsoft.com/office/drawing/2016/5/9/chartex" xmlns:cx4="http://schemas.microsoft.com/office/drawing/2016/5/10/chartex" xmlns:cx5="http://schemas.microsoft.com/office/drawing/2016/5/11/chartex" xmlns:cx6="http://schemas.microsoft.com/office/drawing/2016/5/12/chartex" xmlns:cx7="http://schemas.microsoft.com/office/drawing/2016/5/13/chartex" xmlns:cx8="http://schemas.microsoft.com/office/drawing/2016/5/14/chartex" xmlns:mc="http://schemas.openxmlformats.org/markup-compatibility/2006" xmlns:aink="http://schemas.microsoft.com/office/drawing/2016/ink" xmlns:am3d="http://schemas.microsoft.com/office/drawing/2017/model3d" xmlns:o="urn:schemas-microsoft-com:office:office" xmlns:r="http://schemas.openxmlformats.org/officeDocument/2006/relationships" xmlns:m="http://schemas.openxmlformats.org/officeDocument/2006/math" xmlns:v="urn:schemas-microsoft-com:vml" xmlns:wp14="http://schemas.microsoft.com/office/word/2010/wordprocessingDrawing" xmlns:wp="http://schemas.openxmlformats.org/drawingml/2006/wordprocessingDrawing" xmlns:w10="urn:schemas-microsoft-com:office:word" xmlns:w="http://schemas.openxmlformats.org/wordprocessingml/2006/main" xmlns:w14="http://schemas.microsoft.com/office/word/2010/wordml" xmlns:w15="http://schemas.microsoft.com/office/word/2012/wordml" xmlns:w16cex="http://schemas.microsoft.com/office/word/2018/wordml/cex" xmlns:w16cid="http://schemas.microsoft.com/office/word/2016/wordml/cid" xmlns:w16="http://schemas.microsoft.com/office/word/2018/wordml" xmlns:w16sdtdh="http://schemas.microsoft.com/office/word/2020/wordml/sdtdatahash" xmlns:w16se="http://schemas.microsoft.com/office/word/2015/wordml/symex" xmlns:wpg="http://schemas.microsoft.com/office/word/2010/wordprocessingGroup" xmlns:wpi="http://schemas.microsoft.com/office/word/2010/wordprocessingInk" xmlns:wne="http://schemas.microsoft.com/office/word/2006/wordml" xmlns:wps="http://schemas.microsoft.com/office/word/2010/wordprocessingShape" mc:Ignorable="w14 w15 w16se w16cid w16 w16cex w16sdtdh wp14">
+  <w:footnote w:type="separator" w:id="-1">
+    <w:p>
+      <w:r>
+        <w:separator/>
+      </w:r>
+    </w:p>
+  </w:footnote>
+  <w:footnote w:type="continuationSeparator" w:id="0">
+    <w:p>
+      <w:r>
+        <w:continuationSeparator/>
+      </w:r>
+    </w:p>
+  </w:footnote>
+</w:footnotes>
 </file>
 
 <file path=word/numbering.xml><?xml version="1.0" encoding="utf-8"?>

</xml_diff>